<commit_message>
Final Class. Continued users stories.
</commit_message>
<xml_diff>
--- a/docs/Media Library - User Stories.docx
+++ b/docs/Media Library - User Stories.docx
@@ -316,7 +316,147 @@
           <w:numId w:val="1"/>
         </w:numPr>
       </w:pPr>
-    </w:p>
+      <w:r>
+        <w:t xml:space="preserve">As a user, I want to able to get all shows so that I can </w:t>
+      </w:r>
+      <w:r>
+        <w:br/>
+        <w:t>see my entire library.</w:t>
+      </w:r>
+    </w:p>
+    <w:p>
+      <w:pPr>
+        <w:pStyle w:val="ListParagraph"/>
+        <w:rPr>
+          <w:rFonts w:ascii="Courier New" w:hAnsi="Courier New" w:cs="Courier New"/>
+        </w:rPr>
+      </w:pPr>
+      <w:r>
+        <w:br/>
+      </w:r>
+      <w:r>
+        <w:rPr>
+          <w:rFonts w:ascii="Courier New" w:hAnsi="Courier New" w:cs="Courier New"/>
+        </w:rPr>
+        <w:t>GET /shows</w:t>
+      </w:r>
+      <w:r>
+        <w:rPr>
+          <w:rFonts w:ascii="Courier New" w:hAnsi="Courier New" w:cs="Courier New"/>
+        </w:rPr>
+        <w:br/>
+      </w:r>
+    </w:p>
+    <w:p>
+      <w:pPr>
+        <w:pStyle w:val="ListParagraph"/>
+        <w:numPr>
+          <w:ilvl w:val="0"/>
+          <w:numId w:val="1"/>
+        </w:numPr>
+      </w:pPr>
+      <w:r>
+        <w:t>As a user, I want to be able to view details about a show so that I can determine if it’s something I might like or want to watch.</w:t>
+      </w:r>
+    </w:p>
+    <w:p>
+      <w:pPr>
+        <w:pStyle w:val="ListParagraph"/>
+      </w:pPr>
+    </w:p>
+    <w:p>
+      <w:pPr>
+        <w:pStyle w:val="ListParagraph"/>
+        <w:rPr>
+          <w:rFonts w:ascii="Courier New" w:hAnsi="Courier New" w:cs="Courier New"/>
+        </w:rPr>
+      </w:pPr>
+      <w:r>
+        <w:rPr>
+          <w:rFonts w:ascii="Courier New" w:hAnsi="Courier New" w:cs="Courier New"/>
+        </w:rPr>
+        <w:t>GET /shows/{</w:t>
+      </w:r>
+      <w:proofErr w:type="spellStart"/>
+      <w:r>
+        <w:rPr>
+          <w:rFonts w:ascii="Courier New" w:hAnsi="Courier New" w:cs="Courier New"/>
+        </w:rPr>
+        <w:t>showId</w:t>
+      </w:r>
+      <w:proofErr w:type="spellEnd"/>
+      <w:r>
+        <w:rPr>
+          <w:rFonts w:ascii="Courier New" w:hAnsi="Courier New" w:cs="Courier New"/>
+        </w:rPr>
+        <w:t>}</w:t>
+      </w:r>
+    </w:p>
+    <w:p>
+      <w:pPr>
+        <w:pStyle w:val="ListParagraph"/>
+      </w:pPr>
+    </w:p>
+    <w:p>
+      <w:pPr>
+        <w:pStyle w:val="ListParagraph"/>
+        <w:numPr>
+          <w:ilvl w:val="0"/>
+          <w:numId w:val="1"/>
+        </w:numPr>
+      </w:pPr>
+      <w:r>
+        <w:t>As a user, I want to be able to modify details about a show so that I can update or correct information about an existing show so that information is current.</w:t>
+      </w:r>
+    </w:p>
+    <w:p>
+      <w:pPr>
+        <w:pStyle w:val="ListParagraph"/>
+      </w:pPr>
+    </w:p>
+    <w:p>
+      <w:pPr>
+        <w:pStyle w:val="ListParagraph"/>
+        <w:rPr>
+          <w:rFonts w:ascii="Courier New" w:hAnsi="Courier New" w:cs="Courier New"/>
+        </w:rPr>
+      </w:pPr>
+      <w:r>
+        <w:rPr>
+          <w:rFonts w:ascii="Courier New" w:hAnsi="Courier New" w:cs="Courier New"/>
+        </w:rPr>
+        <w:t>PUT /shows/{</w:t>
+      </w:r>
+      <w:proofErr w:type="spellStart"/>
+      <w:r>
+        <w:rPr>
+          <w:rFonts w:ascii="Courier New" w:hAnsi="Courier New" w:cs="Courier New"/>
+        </w:rPr>
+        <w:t>showId</w:t>
+      </w:r>
+      <w:proofErr w:type="spellEnd"/>
+      <w:r>
+        <w:rPr>
+          <w:rFonts w:ascii="Courier New" w:hAnsi="Courier New" w:cs="Courier New"/>
+        </w:rPr>
+        <w:t>}</w:t>
+      </w:r>
+    </w:p>
+    <w:p>
+      <w:pPr>
+        <w:pStyle w:val="ListParagraph"/>
+      </w:pPr>
+    </w:p>
+    <w:p>
+      <w:pPr>
+        <w:pStyle w:val="ListParagraph"/>
+        <w:numPr>
+          <w:ilvl w:val="0"/>
+          <w:numId w:val="1"/>
+        </w:numPr>
+      </w:pPr>
+    </w:p>
+    <w:p/>
     <w:p/>
     <w:p/>
     <w:p/>

</xml_diff>

<commit_message>
Final class. Additional user stories / progress. Add custom rating.
</commit_message>
<xml_diff>
--- a/docs/Media Library - User Stories.docx
+++ b/docs/Media Library - User Stories.docx
@@ -318,7 +318,210 @@
           <w:numId w:val="1"/>
         </w:numPr>
       </w:pPr>
-    </w:p>
+      <w:r>
+        <w:t>As a user, I want to be able to rate a show on a scale of 0-5 with 0 being the lowest so that I can filter shows based on their quality.</w:t>
+      </w:r>
+    </w:p>
+    <w:p>
+      <w:pPr>
+        <w:pStyle w:val="ListParagraph"/>
+      </w:pPr>
+    </w:p>
+    <w:p>
+      <w:pPr>
+        <w:pStyle w:val="ListParagraph"/>
+        <w:rPr>
+          <w:rFonts w:ascii="Courier New" w:hAnsi="Courier New" w:cs="Courier New"/>
+        </w:rPr>
+      </w:pPr>
+      <w:r>
+        <w:rPr>
+          <w:rFonts w:ascii="Courier New" w:hAnsi="Courier New" w:cs="Courier New"/>
+        </w:rPr>
+        <w:t>PUT /shows/{</w:t>
+      </w:r>
+      <w:proofErr w:type="spellStart"/>
+      <w:r>
+        <w:rPr>
+          <w:rFonts w:ascii="Courier New" w:hAnsi="Courier New" w:cs="Courier New"/>
+        </w:rPr>
+        <w:t>showId</w:t>
+      </w:r>
+      <w:proofErr w:type="spellEnd"/>
+      <w:r>
+        <w:rPr>
+          <w:rFonts w:ascii="Courier New" w:hAnsi="Courier New" w:cs="Courier New"/>
+        </w:rPr>
+        <w:t>}</w:t>
+      </w:r>
+    </w:p>
+    <w:p>
+      <w:pPr>
+        <w:pStyle w:val="ListParagraph"/>
+        <w:rPr>
+          <w:rFonts w:ascii="Courier New" w:hAnsi="Courier New" w:cs="Courier New"/>
+        </w:rPr>
+      </w:pPr>
+      <w:r>
+        <w:rPr>
+          <w:rFonts w:ascii="Courier New" w:hAnsi="Courier New" w:cs="Courier New"/>
+        </w:rPr>
+        <w:t xml:space="preserve">   </w:t>
+      </w:r>
+      <w:proofErr w:type="gramStart"/>
+      <w:r>
+        <w:rPr>
+          <w:rFonts w:ascii="Courier New" w:hAnsi="Courier New" w:cs="Courier New"/>
+        </w:rPr>
+        <w:t>{ rating</w:t>
+      </w:r>
+      <w:proofErr w:type="gramEnd"/>
+      <w:r>
+        <w:rPr>
+          <w:rFonts w:ascii="Courier New" w:hAnsi="Courier New" w:cs="Courier New"/>
+        </w:rPr>
+        <w:t>: 5 }</w:t>
+      </w:r>
+    </w:p>
+    <w:p>
+      <w:pPr>
+        <w:pStyle w:val="ListParagraph"/>
+        <w:rPr>
+          <w:rFonts w:ascii="Courier New" w:hAnsi="Courier New" w:cs="Courier New"/>
+        </w:rPr>
+      </w:pPr>
+      <w:r>
+        <w:rPr>
+          <w:rFonts w:ascii="Courier New" w:hAnsi="Courier New" w:cs="Courier New"/>
+        </w:rPr>
+        <w:t>PUT /shows/{</w:t>
+      </w:r>
+      <w:proofErr w:type="spellStart"/>
+      <w:r>
+        <w:rPr>
+          <w:rFonts w:ascii="Courier New" w:hAnsi="Courier New" w:cs="Courier New"/>
+        </w:rPr>
+        <w:t>showId</w:t>
+      </w:r>
+      <w:proofErr w:type="spellEnd"/>
+      <w:r>
+        <w:rPr>
+          <w:rFonts w:ascii="Courier New" w:hAnsi="Courier New" w:cs="Courier New"/>
+        </w:rPr>
+        <w:t>}/</w:t>
+      </w:r>
+      <w:proofErr w:type="gramStart"/>
+      <w:r>
+        <w:rPr>
+          <w:rFonts w:ascii="Courier New" w:hAnsi="Courier New" w:cs="Courier New"/>
+        </w:rPr>
+        <w:t>rating</w:t>
+      </w:r>
+      <w:proofErr w:type="gramEnd"/>
+    </w:p>
+    <w:p>
+      <w:pPr>
+        <w:pStyle w:val="ListParagraph"/>
+        <w:rPr>
+          <w:rFonts w:ascii="Courier New" w:hAnsi="Courier New" w:cs="Courier New"/>
+        </w:rPr>
+      </w:pPr>
+      <w:r>
+        <w:rPr>
+          <w:rFonts w:ascii="Courier New" w:hAnsi="Courier New" w:cs="Courier New"/>
+        </w:rPr>
+        <w:t xml:space="preserve">  </w:t>
+      </w:r>
+      <w:proofErr w:type="gramStart"/>
+      <w:r>
+        <w:rPr>
+          <w:rFonts w:ascii="Courier New" w:hAnsi="Courier New" w:cs="Courier New"/>
+        </w:rPr>
+        <w:t>{ value</w:t>
+      </w:r>
+      <w:proofErr w:type="gramEnd"/>
+      <w:r>
+        <w:rPr>
+          <w:rFonts w:ascii="Courier New" w:hAnsi="Courier New" w:cs="Courier New"/>
+        </w:rPr>
+        <w:t xml:space="preserve">: 4, comment: </w:t>
+      </w:r>
+      <w:r>
+        <w:rPr>
+          <w:rFonts w:ascii="Courier New" w:hAnsi="Courier New" w:cs="Courier New"/>
+        </w:rPr>
+        <w:t>"</w:t>
+      </w:r>
+      <w:r>
+        <w:rPr>
+          <w:rFonts w:ascii="Courier New" w:hAnsi="Courier New" w:cs="Courier New"/>
+        </w:rPr>
+        <w:t>This sucked…</w:t>
+      </w:r>
+      <w:r>
+        <w:rPr>
+          <w:rFonts w:ascii="Courier New" w:hAnsi="Courier New" w:cs="Courier New"/>
+        </w:rPr>
+        <w:t>"</w:t>
+      </w:r>
+      <w:r>
+        <w:rPr>
+          <w:rFonts w:ascii="Courier New" w:hAnsi="Courier New" w:cs="Courier New"/>
+        </w:rPr>
+        <w:t xml:space="preserve"> }</w:t>
+      </w:r>
+    </w:p>
+    <w:p>
+      <w:pPr>
+        <w:pStyle w:val="ListParagraph"/>
+      </w:pPr>
+    </w:p>
+    <w:p>
+      <w:pPr>
+        <w:pStyle w:val="ListParagraph"/>
+        <w:numPr>
+          <w:ilvl w:val="0"/>
+          <w:numId w:val="1"/>
+        </w:numPr>
+      </w:pPr>
+      <w:r>
+        <w:t>As a user, I want to be able to get only shows with a rating less than 2.0 so that I can traumatize my children.</w:t>
+      </w:r>
+    </w:p>
+    <w:p>
+      <w:pPr>
+        <w:pStyle w:val="ListParagraph"/>
+      </w:pPr>
+    </w:p>
+    <w:p>
+      <w:pPr>
+        <w:pStyle w:val="ListParagraph"/>
+        <w:rPr>
+          <w:rFonts w:ascii="Courier New" w:hAnsi="Courier New" w:cs="Courier New"/>
+        </w:rPr>
+      </w:pPr>
+      <w:r>
+        <w:rPr>
+          <w:rFonts w:ascii="Courier New" w:hAnsi="Courier New" w:cs="Courier New"/>
+        </w:rPr>
+        <w:t>GET /</w:t>
+      </w:r>
+      <w:proofErr w:type="spellStart"/>
+      <w:r>
+        <w:rPr>
+          <w:rFonts w:ascii="Courier New" w:hAnsi="Courier New" w:cs="Courier New"/>
+        </w:rPr>
+        <w:t>shows?rating_min</w:t>
+      </w:r>
+      <w:proofErr w:type="spellEnd"/>
+      <w:r>
+        <w:rPr>
+          <w:rFonts w:ascii="Courier New" w:hAnsi="Courier New" w:cs="Courier New"/>
+        </w:rPr>
+        <w:t>=0&amp;rating_max=2</w:t>
+      </w:r>
+    </w:p>
+    <w:p/>
     <w:p/>
     <w:p/>
     <w:p/>

</xml_diff>